<commit_message>
Update San_Diego_County_GRP_Analysis_2019_2023.docx from S3 (content differs)
</commit_message>
<xml_diff>
--- a/Data/San_Diego_County_GRP_Analysis_2019_2023.docx
+++ b/Data/San_Diego_County_GRP_Analysis_2019_2023.docx
@@ -3,16 +3,22 @@
 <w:document xmlns:wpc="http://schemas.microsoft.com/office/word/2010/wordprocessingCanvas" xmlns:mo="http://schemas.microsoft.com/office/mac/office/2008/main" xmlns:mc="http://schemas.openxmlformats.org/markup-compatibility/2006" xmlns:mv="urn:schemas-microsoft-com:mac:vml" xmlns:o="urn:schemas-microsoft-com:office:office" xmlns:r="http://schemas.openxmlformats.org/officeDocument/2006/relationships" xmlns:m="http://schemas.openxmlformats.org/officeDocument/2006/math" xmlns:v="urn:schemas-microsoft-com:vml" xmlns:wp14="http://schemas.microsoft.com/office/word/2010/wordprocessingDrawing" xmlns:wp="http://schemas.openxmlformats.org/drawingml/2006/wordprocessingDrawing" xmlns:w10="urn:schemas-microsoft-com:office:word" xmlns:w="http://schemas.openxmlformats.org/wordprocessingml/2006/main" xmlns:w14="http://schemas.microsoft.com/office/word/2010/wordml" xmlns:wpg="http://schemas.microsoft.com/office/word/2010/wordprocessingGroup" xmlns:wpi="http://schemas.microsoft.com/office/word/2010/wordprocessingInk" xmlns:wne="http://schemas.microsoft.com/office/word/2006/wordml" xmlns:wps="http://schemas.microsoft.com/office/word/2010/wordprocessingShape" mc:Ignorable="w14 wp14">
   <w:body>
     <w:p>
+      <w:pPr>
+        <w:pStyle w:val="Heading1"/>
+      </w:pPr>
       <w:r>
-        <w:t>The Gross Regional Product (GRP) of San Diego County has demonstrated a consistent upward trajectory from 2019 to 2023, reflecting robust economic growth. In 2019, the total GRP was $244.28 billion, with a per capita GRP of $73,346.92. The key industries contributing to this figure included Government, Manufacturing, and Professional, Scientific, and Technical Services, with the Government sector leading at $45.19 billion. Despite the challenges posed by the pandemic in 2020, the GRP slightly increased to $244.82 billion, showcasing the resilience of San Diego's economy. The per capita GRP also saw a modest rise to $74,277.60, with the Government sector again being the largest contributor at $46.58 billion. By 2021, the GRP had surged to $268.87 billion, marking a significant recovery and growth post-pandemic. The per capita GRP rose to $82,099.95, with notable contributions from the Government, Manufacturing, and Professional Services sectors. The upward trend continued in 2022, with the GRP reaching $296.68 billion and a per capita GRP of $90,557.10. This growth was supported by increases in the Information and Health Care sectors, alongside the traditional key industries. In 2023, the GRP further climbed to $308.71 billion, with a per capita GRP of $94,915.87. The Government sector remained the largest contributor, followed by Professional Services and Manufacturing. Overall, the GRP of San Diego County increased by approximately $64.43 billion over the five-year period, indicating improved economic productivity and prosperity for its residents. The resilience and growth in key sectors highlight the county's robust economic foundation and adaptability to challenges such as the COVID-19 pandemic.</w:t>
+        <w:t>Report</w:t>
       </w:r>
     </w:p>
     <w:p>
-      <w:pPr>
-        <w:pStyle w:val="Heading2"/>
-      </w:pPr>
       <w:r>
-        <w:t>Chart Data</w:t>
+        <w:t>The Gross Regional Product (GRP) of San Diego County has shown a consistent upward trend from 2019 to 2023, reflecting a period of economic growth. In 2019, the GRP was approximately $244.28 billion, and by 2023, it had increased to about $308.71 billion. This marks a total growth of approximately $64.43 billion over the five-year span. The annual growth rates varied, with a modest increase of $0.54 billion from 2019 to 2020, followed by a more substantial rise of $24.05 billion from 2020 to 2021. The growth continued with an increase of $27.81 billion from 2021 to 2022, and a further $12.03 billion from 2022 to 2023. This steady increase in GRP highlights the resilience and expansion of the region's economy.</w:t>
+        <w:br/>
+        <w:br/>
+        <w:t>In terms of economic productivity per person, the per capita GRP also saw a significant rise. In 2019, the per capita GRP was approximately $73,347, which increased to about $94,916 by 2023. This growth indicates an enhancement in economic productivity per individual over the period. Notably, San Diego County's per capita GRP consistently surpassed the national average throughout these years. In 2023, the county's per capita GRP was higher than both the state average of $93,800 and the national average of $77,366.</w:t>
+        <w:br/>
+        <w:br/>
+        <w:t>The economic growth in San Diego County can be attributed to key industries such as Government, Professional, Scientific, and Technical Services, and Manufacturing. The Government sector was the largest contributor, with approximately $52.92 billion in 2023. The Professional, Scientific, and Technical Services sector also demonstrated significant growth, reaching about $37.04 billion in the same year. These industries have played a crucial role in driving the economic expansion of the region.</w:t>
       </w:r>
     </w:p>
     <w:p>
@@ -51,14 +57,6 @@
         </w:drawing>
       </w:r>
     </w:p>
-    <w:p>
-      <w:pPr>
-        <w:pStyle w:val="Heading2"/>
-      </w:pPr>
-      <w:r>
-        <w:t>Table Data</w:t>
-      </w:r>
-    </w:p>
     <w:tbl>
       <w:tblPr>
         <w:tblStyle w:val="TableGrid"/>
@@ -66,57 +64,178 @@
         <w:tblLook w:firstColumn="1" w:firstRow="1" w:lastColumn="0" w:lastRow="0" w:noHBand="0" w:noVBand="1" w:val="04A0"/>
       </w:tblPr>
       <w:tblGrid>
-        <w:gridCol w:w="2160"/>
-        <w:gridCol w:w="2160"/>
-        <w:gridCol w:w="2160"/>
-        <w:gridCol w:w="2160"/>
+        <w:gridCol w:w="1728"/>
+        <w:gridCol w:w="1728"/>
+        <w:gridCol w:w="1728"/>
+        <w:gridCol w:w="1728"/>
+        <w:gridCol w:w="1728"/>
       </w:tblGrid>
       <w:tr>
         <w:tc>
           <w:tcPr>
-            <w:tcW w:type="dxa" w:w="2160"/>
+            <w:tcW w:type="dxa" w:w="1728"/>
+          </w:tcPr>
+          <w:p>
+            <w:r/>
+          </w:p>
+        </w:tc>
+        <w:tc>
+          <w:tcPr>
+            <w:tcW w:type="dxa" w:w="1728"/>
           </w:tcPr>
           <w:p>
             <w:r>
-              <w:t>Total GRP (billion)</w:t>
+              <w:t>Year</w:t>
             </w:r>
           </w:p>
         </w:tc>
         <w:tc>
           <w:tcPr>
-            <w:tcW w:type="dxa" w:w="2160"/>
+            <w:tcW w:type="dxa" w:w="1728"/>
           </w:tcPr>
           <w:p>
             <w:r>
-              <w:t>Per Capita GRP</w:t>
+              <w:t>GRP (Billion $)</w:t>
             </w:r>
           </w:p>
         </w:tc>
         <w:tc>
           <w:tcPr>
-            <w:tcW w:type="dxa" w:w="2160"/>
+            <w:tcW w:type="dxa" w:w="1728"/>
           </w:tcPr>
           <w:p>
             <w:r>
-              <w:t>Government (billion)</w:t>
+              <w:t>Per Capita GRP ($)</w:t>
             </w:r>
           </w:p>
         </w:tc>
         <w:tc>
           <w:tcPr>
-            <w:tcW w:type="dxa" w:w="2160"/>
+            <w:tcW w:type="dxa" w:w="1728"/>
           </w:tcPr>
           <w:p>
-            <w:r>
-              <w:t>Manufacturing (billion)</w:t>
-            </w:r>
+            <w:r/>
           </w:p>
         </w:tc>
       </w:tr>
       <w:tr>
         <w:tc>
           <w:tcPr>
-            <w:tcW w:type="dxa" w:w="2160"/>
+            <w:tcW w:type="dxa" w:w="1728"/>
+          </w:tcPr>
+          <w:p>
+            <w:r/>
+          </w:p>
+        </w:tc>
+        <w:tc>
+          <w:tcPr>
+            <w:tcW w:type="dxa" w:w="1728"/>
+          </w:tcPr>
+          <w:p>
+            <w:r>
+              <w:t>------</w:t>
+            </w:r>
+          </w:p>
+        </w:tc>
+        <w:tc>
+          <w:tcPr>
+            <w:tcW w:type="dxa" w:w="1728"/>
+          </w:tcPr>
+          <w:p>
+            <w:r>
+              <w:t>----------------</w:t>
+            </w:r>
+          </w:p>
+        </w:tc>
+        <w:tc>
+          <w:tcPr>
+            <w:tcW w:type="dxa" w:w="1728"/>
+          </w:tcPr>
+          <w:p>
+            <w:r>
+              <w:t>--------------------</w:t>
+            </w:r>
+          </w:p>
+        </w:tc>
+        <w:tc>
+          <w:tcPr>
+            <w:tcW w:type="dxa" w:w="1728"/>
+          </w:tcPr>
+          <w:p>
+            <w:r/>
+          </w:p>
+        </w:tc>
+      </w:tr>
+      <w:tr>
+        <w:tc>
+          <w:tcPr>
+            <w:tcW w:type="dxa" w:w="1728"/>
+          </w:tcPr>
+          <w:p>
+            <w:r/>
+          </w:p>
+        </w:tc>
+        <w:tc>
+          <w:tcPr>
+            <w:tcW w:type="dxa" w:w="1728"/>
+          </w:tcPr>
+          <w:p>
+            <w:r>
+              <w:t>2019</w:t>
+            </w:r>
+          </w:p>
+        </w:tc>
+        <w:tc>
+          <w:tcPr>
+            <w:tcW w:type="dxa" w:w="1728"/>
+          </w:tcPr>
+          <w:p>
+            <w:r>
+              <w:t>244.28</w:t>
+            </w:r>
+          </w:p>
+        </w:tc>
+        <w:tc>
+          <w:tcPr>
+            <w:tcW w:type="dxa" w:w="1728"/>
+          </w:tcPr>
+          <w:p>
+            <w:r>
+              <w:t>73,347</w:t>
+            </w:r>
+          </w:p>
+        </w:tc>
+        <w:tc>
+          <w:tcPr>
+            <w:tcW w:type="dxa" w:w="1728"/>
+          </w:tcPr>
+          <w:p>
+            <w:r/>
+          </w:p>
+        </w:tc>
+      </w:tr>
+      <w:tr>
+        <w:tc>
+          <w:tcPr>
+            <w:tcW w:type="dxa" w:w="1728"/>
+          </w:tcPr>
+          <w:p>
+            <w:r/>
+          </w:p>
+        </w:tc>
+        <w:tc>
+          <w:tcPr>
+            <w:tcW w:type="dxa" w:w="1728"/>
+          </w:tcPr>
+          <w:p>
+            <w:r>
+              <w:t>2020</w:t>
+            </w:r>
+          </w:p>
+        </w:tc>
+        <w:tc>
+          <w:tcPr>
+            <w:tcW w:type="dxa" w:w="1728"/>
           </w:tcPr>
           <w:p>
             <w:r>
@@ -126,39 +245,45 @@
         </w:tc>
         <w:tc>
           <w:tcPr>
-            <w:tcW w:type="dxa" w:w="2160"/>
+            <w:tcW w:type="dxa" w:w="1728"/>
           </w:tcPr>
           <w:p>
             <w:r>
-              <w:t>74,277.60</w:t>
+              <w:t>-</w:t>
             </w:r>
           </w:p>
         </w:tc>
         <w:tc>
           <w:tcPr>
-            <w:tcW w:type="dxa" w:w="2160"/>
+            <w:tcW w:type="dxa" w:w="1728"/>
           </w:tcPr>
           <w:p>
-            <w:r>
-              <w:t>46.58</w:t>
-            </w:r>
-          </w:p>
-        </w:tc>
-        <w:tc>
-          <w:tcPr>
-            <w:tcW w:type="dxa" w:w="2160"/>
-          </w:tcPr>
-          <w:p>
-            <w:r>
-              <w:t>28.83</w:t>
-            </w:r>
+            <w:r/>
           </w:p>
         </w:tc>
       </w:tr>
       <w:tr>
         <w:tc>
           <w:tcPr>
-            <w:tcW w:type="dxa" w:w="2160"/>
+            <w:tcW w:type="dxa" w:w="1728"/>
+          </w:tcPr>
+          <w:p>
+            <w:r/>
+          </w:p>
+        </w:tc>
+        <w:tc>
+          <w:tcPr>
+            <w:tcW w:type="dxa" w:w="1728"/>
+          </w:tcPr>
+          <w:p>
+            <w:r>
+              <w:t>2021</w:t>
+            </w:r>
+          </w:p>
+        </w:tc>
+        <w:tc>
+          <w:tcPr>
+            <w:tcW w:type="dxa" w:w="1728"/>
           </w:tcPr>
           <w:p>
             <w:r>
@@ -168,39 +293,45 @@
         </w:tc>
         <w:tc>
           <w:tcPr>
-            <w:tcW w:type="dxa" w:w="2160"/>
+            <w:tcW w:type="dxa" w:w="1728"/>
           </w:tcPr>
           <w:p>
             <w:r>
-              <w:t>82,099.95</w:t>
+              <w:t>-</w:t>
             </w:r>
           </w:p>
         </w:tc>
         <w:tc>
           <w:tcPr>
-            <w:tcW w:type="dxa" w:w="2160"/>
+            <w:tcW w:type="dxa" w:w="1728"/>
           </w:tcPr>
           <w:p>
-            <w:r>
-              <w:t>49.23</w:t>
-            </w:r>
-          </w:p>
-        </w:tc>
-        <w:tc>
-          <w:tcPr>
-            <w:tcW w:type="dxa" w:w="2160"/>
-          </w:tcPr>
-          <w:p>
-            <w:r>
-              <w:t>31.28</w:t>
-            </w:r>
+            <w:r/>
           </w:p>
         </w:tc>
       </w:tr>
       <w:tr>
         <w:tc>
           <w:tcPr>
-            <w:tcW w:type="dxa" w:w="2160"/>
+            <w:tcW w:type="dxa" w:w="1728"/>
+          </w:tcPr>
+          <w:p>
+            <w:r/>
+          </w:p>
+        </w:tc>
+        <w:tc>
+          <w:tcPr>
+            <w:tcW w:type="dxa" w:w="1728"/>
+          </w:tcPr>
+          <w:p>
+            <w:r>
+              <w:t>2022</w:t>
+            </w:r>
+          </w:p>
+        </w:tc>
+        <w:tc>
+          <w:tcPr>
+            <w:tcW w:type="dxa" w:w="1728"/>
           </w:tcPr>
           <w:p>
             <w:r>
@@ -210,39 +341,45 @@
         </w:tc>
         <w:tc>
           <w:tcPr>
-            <w:tcW w:type="dxa" w:w="2160"/>
+            <w:tcW w:type="dxa" w:w="1728"/>
           </w:tcPr>
           <w:p>
             <w:r>
-              <w:t>90,557.10</w:t>
+              <w:t>-</w:t>
             </w:r>
           </w:p>
         </w:tc>
         <w:tc>
           <w:tcPr>
-            <w:tcW w:type="dxa" w:w="2160"/>
+            <w:tcW w:type="dxa" w:w="1728"/>
           </w:tcPr>
           <w:p>
-            <w:r>
-              <w:t>50.56</w:t>
-            </w:r>
-          </w:p>
-        </w:tc>
-        <w:tc>
-          <w:tcPr>
-            <w:tcW w:type="dxa" w:w="2160"/>
-          </w:tcPr>
-          <w:p>
-            <w:r>
-              <w:t>33.50</w:t>
-            </w:r>
+            <w:r/>
           </w:p>
         </w:tc>
       </w:tr>
       <w:tr>
         <w:tc>
           <w:tcPr>
-            <w:tcW w:type="dxa" w:w="2160"/>
+            <w:tcW w:type="dxa" w:w="1728"/>
+          </w:tcPr>
+          <w:p>
+            <w:r/>
+          </w:p>
+        </w:tc>
+        <w:tc>
+          <w:tcPr>
+            <w:tcW w:type="dxa" w:w="1728"/>
+          </w:tcPr>
+          <w:p>
+            <w:r>
+              <w:t>2023</w:t>
+            </w:r>
+          </w:p>
+        </w:tc>
+        <w:tc>
+          <w:tcPr>
+            <w:tcW w:type="dxa" w:w="1728"/>
           </w:tcPr>
           <w:p>
             <w:r>
@@ -252,32 +389,20 @@
         </w:tc>
         <w:tc>
           <w:tcPr>
-            <w:tcW w:type="dxa" w:w="2160"/>
+            <w:tcW w:type="dxa" w:w="1728"/>
           </w:tcPr>
           <w:p>
             <w:r>
-              <w:t>94,915.87</w:t>
+              <w:t>94,916</w:t>
             </w:r>
           </w:p>
         </w:tc>
         <w:tc>
           <w:tcPr>
-            <w:tcW w:type="dxa" w:w="2160"/>
+            <w:tcW w:type="dxa" w:w="1728"/>
           </w:tcPr>
           <w:p>
-            <w:r>
-              <w:t>52.92</w:t>
-            </w:r>
-          </w:p>
-        </w:tc>
-        <w:tc>
-          <w:tcPr>
-            <w:tcW w:type="dxa" w:w="2160"/>
-          </w:tcPr>
-          <w:p>
-            <w:r>
-              <w:t>31.67</w:t>
-            </w:r>
+            <w:r/>
           </w:p>
         </w:tc>
       </w:tr>

</xml_diff>